<commit_message>
CPRS 31B Source Code with small mods:
- Broker Changed to fix SID issue
- Access code and Verify Code pass on cmd line
</commit_message>
<xml_diff>
--- a/Packages/Order Entry Results Reporting/CPRS/CPRS-Chart/XE8/508/VA 508 JAWS Framework/Jaws Framework Doc.docx
+++ b/Packages/Order Entry Results Reporting/CPRS/CPRS-Chart/XE8/508/VA 508 JAWS Framework/Jaws Framework Doc.docx
@@ -802,7 +802,7 @@
           <w:rPr>
             <w:rStyle w:val="Hyperlink"/>
           </w:rPr>
-          <w:t>http://vaww.section508.domain/SECTION508/Assistive_Technology_Tools.asp#jaws</w:t>
+          <w:t>http://vaww.section508.va.gov/SECTION508/Assistive_Technology_Tools.asp#jaws</w:t>
         </w:r>
       </w:hyperlink>
       <w:r>
@@ -950,7 +950,7 @@
         </w:numPr>
       </w:pPr>
       <w:r>
-        <w:t>Variable Value: zzzzzzappr1.vha.domain.ext</w:t>
+        <w:t>Variable Value: vhaishappr1.vha.med.va.gov</w:t>
       </w:r>
     </w:p>
     <w:p>

</xml_diff>